<commit_message>
Added installation instructions from Programmers Manual to User Manual as well
</commit_message>
<xml_diff>
--- a/Assignments/User Manual.docx
+++ b/Assignments/User Manual.docx
@@ -158,7 +158,7 @@
           <w:pPr>
             <w:pStyle w:val="TOC1"/>
             <w:rPr>
-              <w:rFonts w:asciiTheme="minorHAnsi" w:eastAsiaTheme="minorEastAsia" w:hAnsiTheme="minorHAnsi" w:cstheme="minorBidi"/>
+              <w:rFonts w:eastAsiaTheme="minorEastAsia"/>
               <w:sz w:val="22"/>
               <w:szCs w:val="22"/>
             </w:rPr>
@@ -229,7 +229,7 @@
               <w:tab w:val="right" w:leader="dot" w:pos="9350"/>
             </w:tabs>
             <w:rPr>
-              <w:rFonts w:asciiTheme="minorHAnsi" w:eastAsiaTheme="minorEastAsia" w:hAnsiTheme="minorHAnsi" w:cstheme="minorBidi"/>
+              <w:rFonts w:eastAsiaTheme="minorEastAsia"/>
               <w:noProof/>
               <w:sz w:val="22"/>
               <w:szCs w:val="22"/>
@@ -297,7 +297,7 @@
           <w:pPr>
             <w:pStyle w:val="TOC1"/>
             <w:rPr>
-              <w:rFonts w:asciiTheme="minorHAnsi" w:eastAsiaTheme="minorEastAsia" w:hAnsiTheme="minorHAnsi" w:cstheme="minorBidi"/>
+              <w:rFonts w:eastAsiaTheme="minorEastAsia"/>
               <w:sz w:val="22"/>
               <w:szCs w:val="22"/>
             </w:rPr>
@@ -359,7 +359,7 @@
               <w:tab w:val="right" w:leader="dot" w:pos="9350"/>
             </w:tabs>
             <w:rPr>
-              <w:rFonts w:asciiTheme="minorHAnsi" w:eastAsiaTheme="minorEastAsia" w:hAnsiTheme="minorHAnsi" w:cstheme="minorBidi"/>
+              <w:rFonts w:eastAsiaTheme="minorEastAsia"/>
               <w:noProof/>
               <w:sz w:val="22"/>
               <w:szCs w:val="22"/>
@@ -430,7 +430,7 @@
               <w:tab w:val="right" w:leader="dot" w:pos="9350"/>
             </w:tabs>
             <w:rPr>
-              <w:rFonts w:asciiTheme="minorHAnsi" w:eastAsiaTheme="minorEastAsia" w:hAnsiTheme="minorHAnsi" w:cstheme="minorBidi"/>
+              <w:rFonts w:eastAsiaTheme="minorEastAsia"/>
               <w:noProof/>
               <w:sz w:val="22"/>
               <w:szCs w:val="22"/>
@@ -501,7 +501,7 @@
               <w:tab w:val="right" w:leader="dot" w:pos="9350"/>
             </w:tabs>
             <w:rPr>
-              <w:rFonts w:asciiTheme="minorHAnsi" w:eastAsiaTheme="minorEastAsia" w:hAnsiTheme="minorHAnsi" w:cstheme="minorBidi"/>
+              <w:rFonts w:eastAsiaTheme="minorEastAsia"/>
               <w:noProof/>
               <w:sz w:val="22"/>
               <w:szCs w:val="22"/>
@@ -572,7 +572,7 @@
               <w:tab w:val="right" w:leader="dot" w:pos="9350"/>
             </w:tabs>
             <w:rPr>
-              <w:rFonts w:asciiTheme="minorHAnsi" w:eastAsiaTheme="minorEastAsia" w:hAnsiTheme="minorHAnsi" w:cstheme="minorBidi"/>
+              <w:rFonts w:eastAsiaTheme="minorEastAsia"/>
               <w:noProof/>
               <w:sz w:val="22"/>
               <w:szCs w:val="22"/>
@@ -643,7 +643,7 @@
               <w:tab w:val="right" w:leader="dot" w:pos="9350"/>
             </w:tabs>
             <w:rPr>
-              <w:rFonts w:asciiTheme="minorHAnsi" w:eastAsiaTheme="minorEastAsia" w:hAnsiTheme="minorHAnsi" w:cstheme="minorBidi"/>
+              <w:rFonts w:eastAsiaTheme="minorEastAsia"/>
               <w:noProof/>
               <w:sz w:val="22"/>
               <w:szCs w:val="22"/>
@@ -714,7 +714,7 @@
               <w:tab w:val="right" w:leader="dot" w:pos="9350"/>
             </w:tabs>
             <w:rPr>
-              <w:rFonts w:asciiTheme="minorHAnsi" w:eastAsiaTheme="minorEastAsia" w:hAnsiTheme="minorHAnsi" w:cstheme="minorBidi"/>
+              <w:rFonts w:eastAsiaTheme="minorEastAsia"/>
               <w:noProof/>
               <w:sz w:val="22"/>
               <w:szCs w:val="22"/>
@@ -892,9 +892,15 @@
         </w:rPr>
       </w:pPr>
       <w:r>
+        <w:rPr>
+          <w:rFonts w:ascii="Times New Roman" w:hAnsi="Times New Roman" w:cs="Times New Roman"/>
+        </w:rPr>
         <w:t xml:space="preserve"> </w:t>
       </w:r>
       <w:r>
+        <w:rPr>
+          <w:rFonts w:ascii="Times New Roman" w:hAnsi="Times New Roman" w:cs="Times New Roman"/>
+        </w:rPr>
         <w:tab/>
       </w:r>
       <w:bookmarkStart w:id="1" w:name="_Toc58320453"/>
@@ -928,10 +934,7 @@
         <w:ind w:left="720"/>
       </w:pPr>
       <w:r>
-        <w:t>The purpose</w:t>
-      </w:r>
-      <w:r>
-        <w:t xml:space="preserve"> of this document is to explain </w:t>
+        <w:t xml:space="preserve">The purpose of this document is to explain </w:t>
       </w:r>
       <w:r>
         <w:t>how to use the</w:t>
@@ -1008,28 +1011,7 @@
           <w:sz w:val="36"/>
           <w:szCs w:val="36"/>
         </w:rPr>
-        <w:t>1.</w:t>
-      </w:r>
-      <w:r>
-        <w:rPr>
-          <w:sz w:val="36"/>
-          <w:szCs w:val="36"/>
-        </w:rPr>
-        <w:t>3</w:t>
-      </w:r>
-      <w:r>
-        <w:rPr>
-          <w:sz w:val="36"/>
-          <w:szCs w:val="36"/>
-        </w:rPr>
-        <w:t xml:space="preserve"> </w:t>
-      </w:r>
-      <w:r>
-        <w:rPr>
-          <w:sz w:val="36"/>
-          <w:szCs w:val="36"/>
-        </w:rPr>
-        <w:t>Security</w:t>
+        <w:t>1.3 Security</w:t>
       </w:r>
     </w:p>
     <w:p>
@@ -1045,14 +1027,6 @@
         </w:rPr>
         <w:t>Any sensitive information like passwords will be stored in a manner which is consistent with modern security protocols.</w:t>
       </w:r>
-    </w:p>
-    <w:p>
-      <w:pPr>
-        <w:ind w:left="720"/>
-        <w:rPr>
-          <w:iCs/>
-        </w:rPr>
-      </w:pPr>
     </w:p>
     <w:p>
       <w:pPr>
@@ -1064,7 +1038,6 @@
           <w:szCs w:val="36"/>
         </w:rPr>
       </w:pPr>
-      <w:bookmarkStart w:id="2" w:name="_Toc58320454"/>
       <w:r>
         <w:rPr>
           <w:rFonts w:ascii="Times New Roman" w:hAnsi="Times New Roman" w:cs="Times New Roman"/>
@@ -1072,7 +1045,7 @@
           <w:sz w:val="36"/>
           <w:szCs w:val="36"/>
         </w:rPr>
-        <w:t>2</w:t>
+        <w:t xml:space="preserve">2 </w:t>
       </w:r>
       <w:r>
         <w:rPr>
@@ -1081,18 +1054,46 @@
           <w:sz w:val="36"/>
           <w:szCs w:val="36"/>
         </w:rPr>
-        <w:t xml:space="preserve"> </w:t>
-      </w:r>
-      <w:r>
+        <w:t>Getting Started</w:t>
+      </w:r>
+    </w:p>
+    <w:p>
+      <w:pPr>
+        <w:pStyle w:val="Heading2"/>
+        <w:ind w:firstLine="720"/>
         <w:rPr>
           <w:rFonts w:ascii="Times New Roman" w:hAnsi="Times New Roman" w:cs="Times New Roman"/>
           <w:color w:val="auto"/>
           <w:sz w:val="36"/>
           <w:szCs w:val="36"/>
         </w:rPr>
-        <w:t>Application Usage</w:t>
-      </w:r>
-      <w:bookmarkEnd w:id="2"/>
+      </w:pPr>
+      <w:r>
+        <w:rPr>
+          <w:rFonts w:ascii="Times New Roman" w:hAnsi="Times New Roman" w:cs="Times New Roman"/>
+          <w:color w:val="auto"/>
+          <w:sz w:val="36"/>
+          <w:szCs w:val="36"/>
+        </w:rPr>
+        <w:t xml:space="preserve">2.1 </w:t>
+      </w:r>
+      <w:r>
+        <w:rPr>
+          <w:rFonts w:ascii="Times New Roman" w:hAnsi="Times New Roman" w:cs="Times New Roman"/>
+          <w:color w:val="auto"/>
+          <w:sz w:val="36"/>
+          <w:szCs w:val="36"/>
+        </w:rPr>
+        <w:t>Disclaimer</w:t>
+      </w:r>
+    </w:p>
+    <w:p>
+      <w:pPr>
+        <w:ind w:left="1440"/>
+      </w:pPr>
+      <w:r>
+        <w:t>While this web application is intended to be installed by a person intending to host the web application on a server, the following sections can be done by an end-user as well.</w:t>
+      </w:r>
     </w:p>
     <w:p>
       <w:pPr>
@@ -1105,7 +1106,7 @@
           <w:szCs w:val="36"/>
         </w:rPr>
       </w:pPr>
-      <w:bookmarkStart w:id="3" w:name="_Toc58320455"/>
+      <w:bookmarkStart w:id="2" w:name="_Toc58184399"/>
       <w:r>
         <w:rPr>
           <w:rFonts w:ascii="Times New Roman" w:hAnsi="Times New Roman" w:cs="Times New Roman"/>
@@ -1113,8 +1114,75 @@
           <w:sz w:val="36"/>
           <w:szCs w:val="36"/>
         </w:rPr>
-        <w:t xml:space="preserve">2.1 </w:t>
-      </w:r>
+        <w:t>2.1 Source Code</w:t>
+      </w:r>
+      <w:bookmarkEnd w:id="2"/>
+    </w:p>
+    <w:p>
+      <w:pPr>
+        <w:pStyle w:val="ListParagraph"/>
+        <w:numPr>
+          <w:ilvl w:val="2"/>
+          <w:numId w:val="39"/>
+        </w:numPr>
+        <w:spacing w:line="256" w:lineRule="auto"/>
+      </w:pPr>
+      <w:r>
+        <w:t xml:space="preserve">The source code is available via a public repository </w:t>
+      </w:r>
+      <w:hyperlink r:id="rId8" w:history="1">
+        <w:r>
+          <w:rPr>
+            <w:rStyle w:val="Hyperlink"/>
+          </w:rPr>
+          <w:t>here</w:t>
+        </w:r>
+      </w:hyperlink>
+      <w:r>
+        <w:t xml:space="preserve">.   </w:t>
+      </w:r>
+    </w:p>
+    <w:p>
+      <w:pPr>
+        <w:pStyle w:val="ListParagraph"/>
+        <w:ind w:left="2160"/>
+      </w:pPr>
+    </w:p>
+    <w:p>
+      <w:pPr>
+        <w:pStyle w:val="ListParagraph"/>
+        <w:numPr>
+          <w:ilvl w:val="3"/>
+          <w:numId w:val="39"/>
+        </w:numPr>
+        <w:spacing w:line="256" w:lineRule="auto"/>
+      </w:pPr>
+      <w:r>
+        <w:t>You can use git to download it into a directory of your choice on your machine.</w:t>
+      </w:r>
+    </w:p>
+    <w:p>
+      <w:pPr>
+        <w:pStyle w:val="ListParagraph"/>
+        <w:ind w:left="0"/>
+      </w:pPr>
+    </w:p>
+    <w:p>
+      <w:pPr>
+        <w:pStyle w:val="Heading2"/>
+        <w:rPr>
+          <w:rFonts w:ascii="Times New Roman" w:hAnsi="Times New Roman" w:cs="Times New Roman"/>
+          <w:sz w:val="36"/>
+          <w:szCs w:val="36"/>
+        </w:rPr>
+      </w:pPr>
+      <w:r>
+        <w:rPr>
+          <w:rFonts w:ascii="Times New Roman" w:hAnsi="Times New Roman" w:cs="Times New Roman"/>
+        </w:rPr>
+        <w:tab/>
+      </w:r>
+      <w:bookmarkStart w:id="3" w:name="_Toc58184400"/>
       <w:r>
         <w:rPr>
           <w:rFonts w:ascii="Times New Roman" w:hAnsi="Times New Roman" w:cs="Times New Roman"/>
@@ -1122,9 +1190,456 @@
           <w:sz w:val="36"/>
           <w:szCs w:val="36"/>
         </w:rPr>
-        <w:t>Main Menu</w:t>
+        <w:t>2.2 Installation (Windows Machine)</w:t>
       </w:r>
       <w:bookmarkEnd w:id="3"/>
+      <w:r>
+        <w:rPr>
+          <w:rFonts w:ascii="Times New Roman" w:hAnsi="Times New Roman" w:cs="Times New Roman"/>
+          <w:color w:val="auto"/>
+          <w:sz w:val="36"/>
+          <w:szCs w:val="36"/>
+        </w:rPr>
+        <w:t xml:space="preserve"> </w:t>
+      </w:r>
+    </w:p>
+    <w:p>
+      <w:pPr>
+        <w:pStyle w:val="ListParagraph"/>
+        <w:numPr>
+          <w:ilvl w:val="2"/>
+          <w:numId w:val="40"/>
+        </w:numPr>
+        <w:spacing w:line="256" w:lineRule="auto"/>
+      </w:pPr>
+      <w:r>
+        <w:t>It is recommended that you do not have PostgreSQL already installed on your computer.</w:t>
+      </w:r>
+    </w:p>
+    <w:p>
+      <w:pPr>
+        <w:pStyle w:val="ListParagraph"/>
+        <w:ind w:left="2160"/>
+      </w:pPr>
+    </w:p>
+    <w:p>
+      <w:pPr>
+        <w:pStyle w:val="ListParagraph"/>
+        <w:numPr>
+          <w:ilvl w:val="2"/>
+          <w:numId w:val="40"/>
+        </w:numPr>
+        <w:spacing w:line="256" w:lineRule="auto"/>
+      </w:pPr>
+      <w:r>
+        <w:t xml:space="preserve">Go </w:t>
+      </w:r>
+      <w:hyperlink r:id="rId9" w:history="1">
+        <w:r>
+          <w:rPr>
+            <w:rStyle w:val="Hyperlink"/>
+          </w:rPr>
+          <w:t>here</w:t>
+        </w:r>
+      </w:hyperlink>
+      <w:r>
+        <w:t xml:space="preserve"> and move the installer into the database subfolder of the project.</w:t>
+      </w:r>
+    </w:p>
+    <w:p>
+      <w:pPr>
+        <w:pStyle w:val="ListParagraph"/>
+        <w:ind w:left="2160"/>
+      </w:pPr>
+    </w:p>
+    <w:p>
+      <w:pPr>
+        <w:pStyle w:val="ListParagraph"/>
+        <w:numPr>
+          <w:ilvl w:val="2"/>
+          <w:numId w:val="40"/>
+        </w:numPr>
+        <w:spacing w:before="240" w:line="256" w:lineRule="auto"/>
+      </w:pPr>
+      <w:r>
+        <w:lastRenderedPageBreak/>
+        <w:t>Run setupDatabase.bat inside the Database subfolder of the project.</w:t>
+      </w:r>
+    </w:p>
+    <w:p>
+      <w:pPr>
+        <w:pStyle w:val="ListParagraph"/>
+        <w:spacing w:before="240"/>
+        <w:ind w:left="2160"/>
+      </w:pPr>
+    </w:p>
+    <w:p>
+      <w:pPr>
+        <w:pStyle w:val="ListParagraph"/>
+        <w:numPr>
+          <w:ilvl w:val="2"/>
+          <w:numId w:val="40"/>
+        </w:numPr>
+        <w:spacing w:line="240" w:lineRule="auto"/>
+      </w:pPr>
+      <w:r>
+        <w:t>Follow the instructions on the batch script.</w:t>
+      </w:r>
+    </w:p>
+    <w:p>
+      <w:pPr>
+        <w:pStyle w:val="ListParagraph"/>
+        <w:numPr>
+          <w:ilvl w:val="2"/>
+          <w:numId w:val="40"/>
+        </w:numPr>
+        <w:spacing w:line="240" w:lineRule="auto"/>
+      </w:pPr>
+      <w:r>
+        <w:t>Go to step 6 of Installation General.</w:t>
+      </w:r>
+    </w:p>
+    <w:p>
+      <w:pPr>
+        <w:pStyle w:val="ListParagraph"/>
+        <w:ind w:left="2160"/>
+      </w:pPr>
+    </w:p>
+    <w:p>
+      <w:pPr>
+        <w:pStyle w:val="Heading2"/>
+        <w:ind w:firstLine="720"/>
+        <w:rPr>
+          <w:rFonts w:ascii="Times New Roman" w:hAnsi="Times New Roman" w:cs="Times New Roman"/>
+          <w:color w:val="auto"/>
+          <w:sz w:val="36"/>
+          <w:szCs w:val="36"/>
+        </w:rPr>
+      </w:pPr>
+      <w:bookmarkStart w:id="4" w:name="_Toc58184401"/>
+      <w:r>
+        <w:rPr>
+          <w:rFonts w:ascii="Times New Roman" w:hAnsi="Times New Roman" w:cs="Times New Roman"/>
+          <w:color w:val="auto"/>
+          <w:sz w:val="36"/>
+          <w:szCs w:val="36"/>
+        </w:rPr>
+        <w:t>2.3 Installation General</w:t>
+      </w:r>
+      <w:bookmarkEnd w:id="4"/>
+    </w:p>
+    <w:p>
+      <w:pPr>
+        <w:pStyle w:val="ListParagraph"/>
+        <w:numPr>
+          <w:ilvl w:val="2"/>
+          <w:numId w:val="41"/>
+        </w:numPr>
+        <w:spacing w:line="256" w:lineRule="auto"/>
+      </w:pPr>
+      <w:r>
+        <w:t xml:space="preserve">Grab PostgreSQL from </w:t>
+      </w:r>
+      <w:hyperlink r:id="rId10" w:history="1">
+        <w:r>
+          <w:rPr>
+            <w:rStyle w:val="Hyperlink"/>
+          </w:rPr>
+          <w:t>here</w:t>
+        </w:r>
+      </w:hyperlink>
+      <w:r>
+        <w:t xml:space="preserve"> and install the latest version for your operating system.  </w:t>
+      </w:r>
+    </w:p>
+    <w:p>
+      <w:pPr>
+        <w:pStyle w:val="ListParagraph"/>
+        <w:ind w:left="2160"/>
+      </w:pPr>
+    </w:p>
+    <w:p>
+      <w:pPr>
+        <w:pStyle w:val="ListParagraph"/>
+        <w:numPr>
+          <w:ilvl w:val="2"/>
+          <w:numId w:val="41"/>
+        </w:numPr>
+        <w:spacing w:line="256" w:lineRule="auto"/>
+      </w:pPr>
+      <w:r>
+        <w:t xml:space="preserve">Once installed add </w:t>
+      </w:r>
+      <w:proofErr w:type="spellStart"/>
+      <w:r>
+        <w:t>psql</w:t>
+      </w:r>
+      <w:proofErr w:type="spellEnd"/>
+      <w:r>
+        <w:t xml:space="preserve"> to your bash profile or path environment variable.</w:t>
+      </w:r>
+    </w:p>
+    <w:p>
+      <w:pPr>
+        <w:pStyle w:val="ListParagraph"/>
+        <w:ind w:left="2160"/>
+      </w:pPr>
+    </w:p>
+    <w:p>
+      <w:pPr>
+        <w:pStyle w:val="ListParagraph"/>
+        <w:numPr>
+          <w:ilvl w:val="2"/>
+          <w:numId w:val="41"/>
+        </w:numPr>
+        <w:spacing w:line="256" w:lineRule="auto"/>
+      </w:pPr>
+      <w:r>
+        <w:t xml:space="preserve">Create the file </w:t>
+      </w:r>
+      <w:proofErr w:type="spellStart"/>
+      <w:r>
+        <w:t>pgpass.conf</w:t>
+      </w:r>
+      <w:proofErr w:type="spellEnd"/>
+      <w:r>
+        <w:t xml:space="preserve"> in your home directory or %APPDATA%\Roaming\</w:t>
+      </w:r>
+      <w:proofErr w:type="spellStart"/>
+      <w:r>
+        <w:t>postgresql</w:t>
+      </w:r>
+      <w:proofErr w:type="spellEnd"/>
+      <w:r>
+        <w:t>\ on a windows machine.</w:t>
+      </w:r>
+    </w:p>
+    <w:p>
+      <w:pPr>
+        <w:pStyle w:val="ListParagraph"/>
+        <w:ind w:left="2160"/>
+      </w:pPr>
+    </w:p>
+    <w:p>
+      <w:pPr>
+        <w:pStyle w:val="ListParagraph"/>
+        <w:numPr>
+          <w:ilvl w:val="2"/>
+          <w:numId w:val="41"/>
+        </w:numPr>
+        <w:spacing w:line="256" w:lineRule="auto"/>
+      </w:pPr>
+      <w:r>
+        <w:t xml:space="preserve">In </w:t>
+      </w:r>
+      <w:proofErr w:type="spellStart"/>
+      <w:r>
+        <w:t>pgpass.conf</w:t>
+      </w:r>
+      <w:proofErr w:type="spellEnd"/>
+      <w:r>
+        <w:t xml:space="preserve"> enter the following line:</w:t>
+      </w:r>
+    </w:p>
+    <w:p>
+      <w:pPr>
+        <w:pStyle w:val="ListParagraph"/>
+        <w:ind w:left="2160"/>
+      </w:pPr>
+    </w:p>
+    <w:p>
+      <w:pPr>
+        <w:pStyle w:val="ListParagraph"/>
+        <w:numPr>
+          <w:ilvl w:val="3"/>
+          <w:numId w:val="41"/>
+        </w:numPr>
+        <w:spacing w:line="256" w:lineRule="auto"/>
+      </w:pPr>
+      <w:r>
+        <w:t xml:space="preserve"> localhost:</w:t>
+      </w:r>
+      <w:proofErr w:type="gramStart"/>
+      <w:r>
+        <w:t>5432:LLUO</w:t>
+      </w:r>
+      <w:proofErr w:type="gramEnd"/>
+      <w:r>
+        <w:t>:postgres:[</w:t>
+      </w:r>
+      <w:proofErr w:type="spellStart"/>
+      <w:r>
+        <w:t>pwd</w:t>
+      </w:r>
+      <w:proofErr w:type="spellEnd"/>
+      <w:r>
+        <w:t>]</w:t>
+      </w:r>
+    </w:p>
+    <w:p>
+      <w:pPr>
+        <w:pStyle w:val="ListParagraph"/>
+        <w:ind w:left="2880"/>
+      </w:pPr>
+    </w:p>
+    <w:p>
+      <w:pPr>
+        <w:pStyle w:val="ListParagraph"/>
+        <w:numPr>
+          <w:ilvl w:val="3"/>
+          <w:numId w:val="41"/>
+        </w:numPr>
+        <w:spacing w:line="256" w:lineRule="auto"/>
+      </w:pPr>
+      <w:r>
+        <w:t>Where [</w:t>
+      </w:r>
+      <w:proofErr w:type="spellStart"/>
+      <w:r>
+        <w:t>pwd</w:t>
+      </w:r>
+      <w:proofErr w:type="spellEnd"/>
+      <w:r>
+        <w:t>] is your password you used to setup PostgreSQL.</w:t>
+      </w:r>
+    </w:p>
+    <w:p>
+      <w:pPr>
+        <w:pStyle w:val="ListParagraph"/>
+        <w:ind w:left="2880"/>
+      </w:pPr>
+    </w:p>
+    <w:p>
+      <w:pPr>
+        <w:pStyle w:val="ListParagraph"/>
+        <w:numPr>
+          <w:ilvl w:val="2"/>
+          <w:numId w:val="41"/>
+        </w:numPr>
+        <w:spacing w:line="256" w:lineRule="auto"/>
+        <w:rPr>
+          <w:sz w:val="36"/>
+          <w:szCs w:val="36"/>
+        </w:rPr>
+      </w:pPr>
+      <w:r>
+        <w:t>Now run the resetDatabase.bat script in the database subfolder.</w:t>
+      </w:r>
+    </w:p>
+    <w:p>
+      <w:pPr>
+        <w:pStyle w:val="ListParagraph"/>
+        <w:ind w:left="2160"/>
+        <w:rPr>
+          <w:sz w:val="36"/>
+          <w:szCs w:val="36"/>
+        </w:rPr>
+      </w:pPr>
+    </w:p>
+    <w:p>
+      <w:pPr>
+        <w:pStyle w:val="ListParagraph"/>
+        <w:numPr>
+          <w:ilvl w:val="2"/>
+          <w:numId w:val="41"/>
+        </w:numPr>
+        <w:spacing w:line="256" w:lineRule="auto"/>
+        <w:rPr>
+          <w:sz w:val="36"/>
+          <w:szCs w:val="36"/>
+        </w:rPr>
+      </w:pPr>
+      <w:r>
+        <w:t xml:space="preserve">Now to login to the </w:t>
+      </w:r>
+      <w:proofErr w:type="gramStart"/>
+      <w:r>
+        <w:t>database  and</w:t>
+      </w:r>
+      <w:proofErr w:type="gramEnd"/>
+      <w:r>
+        <w:t xml:space="preserve"> to start the webserver use Database/loginToDatabase.bat and Server/startWebServer.bat</w:t>
+      </w:r>
+    </w:p>
+    <w:p>
+      <w:pPr>
+        <w:ind w:left="720"/>
+        <w:rPr>
+          <w:iCs/>
+        </w:rPr>
+      </w:pPr>
+    </w:p>
+    <w:p>
+      <w:pPr>
+        <w:pStyle w:val="Heading1"/>
+        <w:rPr>
+          <w:rFonts w:ascii="Times New Roman" w:hAnsi="Times New Roman" w:cs="Times New Roman"/>
+          <w:color w:val="auto"/>
+          <w:sz w:val="36"/>
+          <w:szCs w:val="36"/>
+        </w:rPr>
+      </w:pPr>
+      <w:bookmarkStart w:id="5" w:name="_Toc58320454"/>
+      <w:r>
+        <w:rPr>
+          <w:rFonts w:ascii="Times New Roman" w:hAnsi="Times New Roman" w:cs="Times New Roman"/>
+          <w:color w:val="auto"/>
+          <w:sz w:val="36"/>
+          <w:szCs w:val="36"/>
+        </w:rPr>
+        <w:t>3</w:t>
+      </w:r>
+      <w:r>
+        <w:rPr>
+          <w:rFonts w:ascii="Times New Roman" w:hAnsi="Times New Roman" w:cs="Times New Roman"/>
+          <w:color w:val="auto"/>
+          <w:sz w:val="36"/>
+          <w:szCs w:val="36"/>
+        </w:rPr>
+        <w:t xml:space="preserve"> </w:t>
+      </w:r>
+      <w:r>
+        <w:rPr>
+          <w:rFonts w:ascii="Times New Roman" w:hAnsi="Times New Roman" w:cs="Times New Roman"/>
+          <w:color w:val="auto"/>
+          <w:sz w:val="36"/>
+          <w:szCs w:val="36"/>
+        </w:rPr>
+        <w:t>Application Usage</w:t>
+      </w:r>
+      <w:bookmarkEnd w:id="5"/>
+    </w:p>
+    <w:p>
+      <w:pPr>
+        <w:pStyle w:val="Heading2"/>
+        <w:ind w:firstLine="720"/>
+        <w:rPr>
+          <w:rFonts w:ascii="Times New Roman" w:hAnsi="Times New Roman" w:cs="Times New Roman"/>
+          <w:color w:val="auto"/>
+          <w:sz w:val="36"/>
+          <w:szCs w:val="36"/>
+        </w:rPr>
+      </w:pPr>
+      <w:bookmarkStart w:id="6" w:name="_Toc58320455"/>
+      <w:r>
+        <w:rPr>
+          <w:rFonts w:ascii="Times New Roman" w:hAnsi="Times New Roman" w:cs="Times New Roman"/>
+          <w:color w:val="auto"/>
+          <w:sz w:val="36"/>
+          <w:szCs w:val="36"/>
+        </w:rPr>
+        <w:t>3</w:t>
+      </w:r>
+      <w:r>
+        <w:rPr>
+          <w:rFonts w:ascii="Times New Roman" w:hAnsi="Times New Roman" w:cs="Times New Roman"/>
+          <w:color w:val="auto"/>
+          <w:sz w:val="36"/>
+          <w:szCs w:val="36"/>
+        </w:rPr>
+        <w:t>.1 Main Menu</w:t>
+      </w:r>
+      <w:bookmarkEnd w:id="6"/>
     </w:p>
     <w:p>
       <w:pPr>
@@ -1157,7 +1672,7 @@
                     <pic:cNvPicPr/>
                   </pic:nvPicPr>
                   <pic:blipFill>
-                    <a:blip r:embed="rId8">
+                    <a:blip r:embed="rId11">
                       <a:extLst>
                         <a:ext uri="{28A0092B-C50C-407E-A947-70E740481C1C}">
                           <a14:useLocalDpi xmlns:a14="http://schemas.microsoft.com/office/drawing/2010/main" val="0"/>
@@ -1203,7 +1718,7 @@
           <w:szCs w:val="36"/>
         </w:rPr>
       </w:pPr>
-      <w:bookmarkStart w:id="4" w:name="_Toc58320456"/>
+      <w:bookmarkStart w:id="7" w:name="_Toc58320456"/>
       <w:r>
         <w:rPr>
           <w:rFonts w:ascii="Times New Roman" w:hAnsi="Times New Roman" w:cs="Times New Roman"/>
@@ -1211,7 +1726,7 @@
           <w:sz w:val="36"/>
           <w:szCs w:val="36"/>
         </w:rPr>
-        <w:t>2.</w:t>
+        <w:t>3</w:t>
       </w:r>
       <w:r>
         <w:rPr>
@@ -1220,7 +1735,7 @@
           <w:sz w:val="36"/>
           <w:szCs w:val="36"/>
         </w:rPr>
-        <w:t>2</w:t>
+        <w:t>.</w:t>
       </w:r>
       <w:r>
         <w:rPr>
@@ -1229,7 +1744,7 @@
           <w:sz w:val="36"/>
           <w:szCs w:val="36"/>
         </w:rPr>
-        <w:t xml:space="preserve"> </w:t>
+        <w:t>2</w:t>
       </w:r>
       <w:r>
         <w:rPr>
@@ -1238,9 +1753,18 @@
           <w:sz w:val="36"/>
           <w:szCs w:val="36"/>
         </w:rPr>
+        <w:t xml:space="preserve"> </w:t>
+      </w:r>
+      <w:r>
+        <w:rPr>
+          <w:rFonts w:ascii="Times New Roman" w:hAnsi="Times New Roman" w:cs="Times New Roman"/>
+          <w:color w:val="auto"/>
+          <w:sz w:val="36"/>
+          <w:szCs w:val="36"/>
+        </w:rPr>
         <w:t>Flash Card Game</w:t>
       </w:r>
-      <w:bookmarkEnd w:id="4"/>
+      <w:bookmarkEnd w:id="7"/>
     </w:p>
     <w:p>
       <w:pPr>
@@ -1310,7 +1834,7 @@
                     <pic:cNvPicPr/>
                   </pic:nvPicPr>
                   <pic:blipFill>
-                    <a:blip r:embed="rId9">
+                    <a:blip r:embed="rId12">
                       <a:extLst>
                         <a:ext uri="{28A0092B-C50C-407E-A947-70E740481C1C}">
                           <a14:useLocalDpi xmlns:a14="http://schemas.microsoft.com/office/drawing/2010/main" val="0"/>
@@ -1368,7 +1892,7 @@
                     <pic:cNvPicPr/>
                   </pic:nvPicPr>
                   <pic:blipFill>
-                    <a:blip r:embed="rId10">
+                    <a:blip r:embed="rId13">
                       <a:extLst>
                         <a:ext uri="{28A0092B-C50C-407E-A947-70E740481C1C}">
                           <a14:useLocalDpi xmlns:a14="http://schemas.microsoft.com/office/drawing/2010/main" val="0"/>
@@ -1421,7 +1945,7 @@
                     <pic:cNvPicPr/>
                   </pic:nvPicPr>
                   <pic:blipFill>
-                    <a:blip r:embed="rId11">
+                    <a:blip r:embed="rId14">
                       <a:extLst>
                         <a:ext uri="{28A0092B-C50C-407E-A947-70E740481C1C}">
                           <a14:useLocalDpi xmlns:a14="http://schemas.microsoft.com/office/drawing/2010/main" val="0"/>
@@ -1470,9 +1994,12 @@
         </w:rPr>
       </w:pPr>
       <w:r>
+        <w:rPr>
+          <w:rFonts w:ascii="Times New Roman" w:hAnsi="Times New Roman" w:cs="Times New Roman"/>
+        </w:rPr>
         <w:tab/>
       </w:r>
-      <w:bookmarkStart w:id="5" w:name="_Toc58320457"/>
+      <w:bookmarkStart w:id="8" w:name="_Toc58320457"/>
       <w:r>
         <w:rPr>
           <w:rFonts w:ascii="Times New Roman" w:hAnsi="Times New Roman" w:cs="Times New Roman"/>
@@ -1480,7 +2007,7 @@
           <w:sz w:val="36"/>
           <w:szCs w:val="36"/>
         </w:rPr>
-        <w:t>2.</w:t>
+        <w:t>3</w:t>
       </w:r>
       <w:r>
         <w:rPr>
@@ -1489,7 +2016,7 @@
           <w:sz w:val="36"/>
           <w:szCs w:val="36"/>
         </w:rPr>
-        <w:t>3</w:t>
+        <w:t>.</w:t>
       </w:r>
       <w:r>
         <w:rPr>
@@ -1498,7 +2025,7 @@
           <w:sz w:val="36"/>
           <w:szCs w:val="36"/>
         </w:rPr>
-        <w:t xml:space="preserve"> </w:t>
+        <w:t>3</w:t>
       </w:r>
       <w:r>
         <w:rPr>
@@ -1507,9 +2034,18 @@
           <w:sz w:val="36"/>
           <w:szCs w:val="36"/>
         </w:rPr>
+        <w:t xml:space="preserve"> </w:t>
+      </w:r>
+      <w:r>
+        <w:rPr>
+          <w:rFonts w:ascii="Times New Roman" w:hAnsi="Times New Roman" w:cs="Times New Roman"/>
+          <w:color w:val="auto"/>
+          <w:sz w:val="36"/>
+          <w:szCs w:val="36"/>
+        </w:rPr>
         <w:t>Facts</w:t>
       </w:r>
-      <w:bookmarkEnd w:id="5"/>
+      <w:bookmarkEnd w:id="8"/>
       <w:r>
         <w:rPr>
           <w:rFonts w:ascii="Times New Roman" w:hAnsi="Times New Roman" w:cs="Times New Roman"/>
@@ -1559,7 +2095,7 @@
           <w:szCs w:val="36"/>
         </w:rPr>
       </w:pPr>
-      <w:bookmarkStart w:id="6" w:name="_Toc58320458"/>
+      <w:bookmarkStart w:id="9" w:name="_Toc58320458"/>
       <w:r>
         <w:rPr>
           <w:rFonts w:ascii="Times New Roman" w:hAnsi="Times New Roman" w:cs="Times New Roman"/>
@@ -1567,9 +2103,8 @@
           <w:sz w:val="36"/>
           <w:szCs w:val="36"/>
         </w:rPr>
-        <w:t>2.3</w:t>
-      </w:r>
-      <w:bookmarkStart w:id="7" w:name="_Hlk53841325"/>
+        <w:t>3</w:t>
+      </w:r>
       <w:r>
         <w:rPr>
           <w:rFonts w:ascii="Times New Roman" w:hAnsi="Times New Roman" w:cs="Times New Roman"/>
@@ -1577,9 +2112,8 @@
           <w:sz w:val="36"/>
           <w:szCs w:val="36"/>
         </w:rPr>
-        <w:t xml:space="preserve"> </w:t>
-      </w:r>
-      <w:bookmarkEnd w:id="7"/>
+        <w:t>.</w:t>
+      </w:r>
       <w:r>
         <w:rPr>
           <w:rFonts w:ascii="Times New Roman" w:hAnsi="Times New Roman" w:cs="Times New Roman"/>
@@ -1587,9 +2121,29 @@
           <w:sz w:val="36"/>
           <w:szCs w:val="36"/>
         </w:rPr>
+        <w:t>4</w:t>
+      </w:r>
+      <w:bookmarkStart w:id="10" w:name="_Hlk53841325"/>
+      <w:r>
+        <w:rPr>
+          <w:rFonts w:ascii="Times New Roman" w:hAnsi="Times New Roman" w:cs="Times New Roman"/>
+          <w:color w:val="auto"/>
+          <w:sz w:val="36"/>
+          <w:szCs w:val="36"/>
+        </w:rPr>
+        <w:t xml:space="preserve"> </w:t>
+      </w:r>
+      <w:bookmarkEnd w:id="10"/>
+      <w:r>
+        <w:rPr>
+          <w:rFonts w:ascii="Times New Roman" w:hAnsi="Times New Roman" w:cs="Times New Roman"/>
+          <w:color w:val="auto"/>
+          <w:sz w:val="36"/>
+          <w:szCs w:val="36"/>
+        </w:rPr>
         <w:t>Webmail</w:t>
       </w:r>
-      <w:bookmarkEnd w:id="6"/>
+      <w:bookmarkEnd w:id="9"/>
     </w:p>
     <w:p>
       <w:pPr>
@@ -1629,7 +2183,7 @@
                     <pic:cNvPicPr/>
                   </pic:nvPicPr>
                   <pic:blipFill>
-                    <a:blip r:embed="rId12" cstate="print">
+                    <a:blip r:embed="rId15" cstate="print">
                       <a:extLst>
                         <a:ext uri="{28A0092B-C50C-407E-A947-70E740481C1C}">
                           <a14:useLocalDpi xmlns:a14="http://schemas.microsoft.com/office/drawing/2010/main" val="0"/>
@@ -1799,7 +2353,7 @@
           <w:szCs w:val="36"/>
         </w:rPr>
       </w:pPr>
-      <w:bookmarkStart w:id="8" w:name="_Toc58320459"/>
+      <w:bookmarkStart w:id="11" w:name="_Toc58320459"/>
       <w:r>
         <w:rPr>
           <w:rFonts w:ascii="Times New Roman" w:hAnsi="Times New Roman" w:cs="Times New Roman"/>
@@ -1808,7 +2362,7 @@
           <w:szCs w:val="36"/>
         </w:rPr>
         <w:lastRenderedPageBreak/>
-        <w:t>2.</w:t>
+        <w:t>3</w:t>
       </w:r>
       <w:r>
         <w:rPr>
@@ -1817,7 +2371,7 @@
           <w:sz w:val="36"/>
           <w:szCs w:val="36"/>
         </w:rPr>
-        <w:t>4</w:t>
+        <w:t>.</w:t>
       </w:r>
       <w:r>
         <w:rPr>
@@ -1826,7 +2380,7 @@
           <w:sz w:val="36"/>
           <w:szCs w:val="36"/>
         </w:rPr>
-        <w:t xml:space="preserve"> </w:t>
+        <w:t>5</w:t>
       </w:r>
       <w:r>
         <w:rPr>
@@ -1835,9 +2389,9 @@
           <w:sz w:val="36"/>
           <w:szCs w:val="36"/>
         </w:rPr>
-        <w:t>Search Users</w:t>
-      </w:r>
-      <w:bookmarkEnd w:id="8"/>
+        <w:t xml:space="preserve"> Search Users</w:t>
+      </w:r>
+      <w:bookmarkEnd w:id="11"/>
     </w:p>
     <w:p>
       <w:pPr>
@@ -1876,7 +2430,7 @@
                     <pic:cNvPicPr/>
                   </pic:nvPicPr>
                   <pic:blipFill>
-                    <a:blip r:embed="rId13">
+                    <a:blip r:embed="rId16">
                       <a:extLst>
                         <a:ext uri="{28A0092B-C50C-407E-A947-70E740481C1C}">
                           <a14:useLocalDpi xmlns:a14="http://schemas.microsoft.com/office/drawing/2010/main" val="0"/>
@@ -1924,22 +2478,7 @@
         </w:numPr>
       </w:pPr>
       <w:r>
-        <w:t>Once logged in and at the main menu there is a header for “</w:t>
-      </w:r>
-      <w:r>
-        <w:t>Find Users</w:t>
-      </w:r>
-      <w:r>
-        <w:t xml:space="preserve">”.  Click the link </w:t>
-      </w:r>
-      <w:r>
-        <w:t xml:space="preserve">below the header </w:t>
-      </w:r>
-      <w:r>
-        <w:t xml:space="preserve">for </w:t>
-      </w:r>
-      <w:r>
-        <w:t>to be taken to the User Search page.</w:t>
+        <w:t>Once logged in and at the main menu there is a header for “Find Users”.  Click the link below the header for to be taken to the User Search page.</w:t>
       </w:r>
     </w:p>
     <w:p>
@@ -2015,7 +2554,7 @@
           <w:szCs w:val="36"/>
         </w:rPr>
       </w:pPr>
-      <w:bookmarkStart w:id="9" w:name="_Toc58320460"/>
+      <w:bookmarkStart w:id="12" w:name="_Toc58320460"/>
       <w:r>
         <w:rPr>
           <w:rFonts w:ascii="Times New Roman" w:hAnsi="Times New Roman" w:cs="Times New Roman"/>
@@ -2023,9 +2562,36 @@
           <w:sz w:val="36"/>
           <w:szCs w:val="36"/>
         </w:rPr>
-        <w:t>2.5 Settings</w:t>
-      </w:r>
-      <w:bookmarkEnd w:id="9"/>
+        <w:t>3</w:t>
+      </w:r>
+      <w:r>
+        <w:rPr>
+          <w:rFonts w:ascii="Times New Roman" w:hAnsi="Times New Roman" w:cs="Times New Roman"/>
+          <w:color w:val="auto"/>
+          <w:sz w:val="36"/>
+          <w:szCs w:val="36"/>
+        </w:rPr>
+        <w:t>.</w:t>
+      </w:r>
+      <w:r>
+        <w:rPr>
+          <w:rFonts w:ascii="Times New Roman" w:hAnsi="Times New Roman" w:cs="Times New Roman"/>
+          <w:color w:val="auto"/>
+          <w:sz w:val="36"/>
+          <w:szCs w:val="36"/>
+        </w:rPr>
+        <w:t>6</w:t>
+      </w:r>
+      <w:r>
+        <w:rPr>
+          <w:rFonts w:ascii="Times New Roman" w:hAnsi="Times New Roman" w:cs="Times New Roman"/>
+          <w:color w:val="auto"/>
+          <w:sz w:val="36"/>
+          <w:szCs w:val="36"/>
+        </w:rPr>
+        <w:t xml:space="preserve"> Settings</w:t>
+      </w:r>
+      <w:bookmarkEnd w:id="12"/>
     </w:p>
     <w:p>
       <w:pPr>
@@ -2048,19 +2614,7 @@
         </w:numPr>
       </w:pPr>
       <w:r>
-        <w:t>Once logged in and at the main menu there is a header for “</w:t>
-      </w:r>
-      <w:r>
-        <w:t>Profile Settings</w:t>
-      </w:r>
-      <w:r>
-        <w:t xml:space="preserve">”.  Click the link below the header for to be taken to the </w:t>
-      </w:r>
-      <w:r>
-        <w:t>edit settings</w:t>
-      </w:r>
-      <w:r>
-        <w:t xml:space="preserve"> page.</w:t>
+        <w:t>Once logged in and at the main menu there is a header for “Profile Settings”.  Click the link below the header for to be taken to the edit settings page.</w:t>
       </w:r>
     </w:p>
     <w:p>
@@ -2105,7 +2659,7 @@
           <w:sz w:val="36"/>
           <w:szCs w:val="36"/>
         </w:rPr>
-        <w:t>3</w:t>
+        <w:t>4</w:t>
       </w:r>
       <w:r>
         <w:rPr>
@@ -2114,33 +2668,39 @@
           <w:sz w:val="36"/>
           <w:szCs w:val="36"/>
         </w:rPr>
-        <w:t xml:space="preserve"> </w:t>
-      </w:r>
-      <w:r>
+        <w:t xml:space="preserve"> Disclaimer</w:t>
+      </w:r>
+    </w:p>
+    <w:p>
+      <w:pPr>
+        <w:pStyle w:val="Heading2"/>
         <w:rPr>
           <w:rFonts w:ascii="Times New Roman" w:hAnsi="Times New Roman" w:cs="Times New Roman"/>
           <w:color w:val="auto"/>
           <w:sz w:val="36"/>
           <w:szCs w:val="36"/>
         </w:rPr>
-        <w:t>Disclaimer</w:t>
-      </w:r>
-    </w:p>
-    <w:p>
-      <w:pPr>
-        <w:pStyle w:val="Heading2"/>
+      </w:pPr>
+      <w:r>
+        <w:rPr>
+          <w:rFonts w:ascii="Times New Roman" w:hAnsi="Times New Roman" w:cs="Times New Roman"/>
+        </w:rPr>
+        <w:t xml:space="preserve"> </w:t>
+      </w:r>
+      <w:r>
+        <w:rPr>
+          <w:rFonts w:ascii="Times New Roman" w:hAnsi="Times New Roman" w:cs="Times New Roman"/>
+        </w:rPr>
+        <w:tab/>
+      </w:r>
+      <w:r>
         <w:rPr>
           <w:rFonts w:ascii="Times New Roman" w:hAnsi="Times New Roman" w:cs="Times New Roman"/>
           <w:color w:val="auto"/>
           <w:sz w:val="36"/>
           <w:szCs w:val="36"/>
         </w:rPr>
-      </w:pPr>
-      <w:r>
-        <w:t xml:space="preserve"> </w:t>
-      </w:r>
-      <w:r>
-        <w:tab/>
+        <w:t>4</w:t>
       </w:r>
       <w:r>
         <w:rPr>
@@ -2149,25 +2709,7 @@
           <w:sz w:val="36"/>
           <w:szCs w:val="36"/>
         </w:rPr>
-        <w:t>3</w:t>
-      </w:r>
-      <w:r>
-        <w:rPr>
-          <w:rFonts w:ascii="Times New Roman" w:hAnsi="Times New Roman" w:cs="Times New Roman"/>
-          <w:color w:val="auto"/>
-          <w:sz w:val="36"/>
-          <w:szCs w:val="36"/>
-        </w:rPr>
-        <w:t xml:space="preserve">.1 </w:t>
-      </w:r>
-      <w:r>
-        <w:rPr>
-          <w:rFonts w:ascii="Times New Roman" w:hAnsi="Times New Roman" w:cs="Times New Roman"/>
-          <w:color w:val="auto"/>
-          <w:sz w:val="36"/>
-          <w:szCs w:val="36"/>
-        </w:rPr>
-        <w:t>Browsers</w:t>
+        <w:t>.1 Browsers</w:t>
       </w:r>
     </w:p>
     <w:p>
@@ -2201,8 +2743,8 @@
       </w:pPr>
     </w:p>
     <w:sectPr>
-      <w:headerReference w:type="default" r:id="rId14"/>
-      <w:footerReference w:type="default" r:id="rId15"/>
+      <w:headerReference w:type="default" r:id="rId17"/>
+      <w:footerReference w:type="default" r:id="rId18"/>
       <w:pgSz w:w="12240" w:h="15840"/>
       <w:pgMar w:top="1440" w:right="1440" w:bottom="1440" w:left="1440" w:header="720" w:footer="720" w:gutter="0"/>
       <w:cols w:space="720"/>
@@ -6431,6 +6973,96 @@
   </w:num>
   <w:num w:numId="38">
     <w:abstractNumId w:val="14"/>
+  </w:num>
+  <w:num w:numId="39">
+    <w:abstractNumId w:val="1"/>
+    <w:lvlOverride w:ilvl="0">
+      <w:startOverride w:val="1"/>
+    </w:lvlOverride>
+    <w:lvlOverride w:ilvl="1">
+      <w:startOverride w:val="1"/>
+    </w:lvlOverride>
+    <w:lvlOverride w:ilvl="2">
+      <w:startOverride w:val="1"/>
+    </w:lvlOverride>
+    <w:lvlOverride w:ilvl="3">
+      <w:startOverride w:val="1"/>
+    </w:lvlOverride>
+    <w:lvlOverride w:ilvl="4">
+      <w:startOverride w:val="1"/>
+    </w:lvlOverride>
+    <w:lvlOverride w:ilvl="5">
+      <w:startOverride w:val="1"/>
+    </w:lvlOverride>
+    <w:lvlOverride w:ilvl="6">
+      <w:startOverride w:val="1"/>
+    </w:lvlOverride>
+    <w:lvlOverride w:ilvl="7">
+      <w:startOverride w:val="1"/>
+    </w:lvlOverride>
+    <w:lvlOverride w:ilvl="8">
+      <w:startOverride w:val="1"/>
+    </w:lvlOverride>
+  </w:num>
+  <w:num w:numId="40">
+    <w:abstractNumId w:val="4"/>
+    <w:lvlOverride w:ilvl="0">
+      <w:startOverride w:val="1"/>
+    </w:lvlOverride>
+    <w:lvlOverride w:ilvl="1">
+      <w:startOverride w:val="1"/>
+    </w:lvlOverride>
+    <w:lvlOverride w:ilvl="2">
+      <w:startOverride w:val="1"/>
+    </w:lvlOverride>
+    <w:lvlOverride w:ilvl="3">
+      <w:startOverride w:val="1"/>
+    </w:lvlOverride>
+    <w:lvlOverride w:ilvl="4">
+      <w:startOverride w:val="1"/>
+    </w:lvlOverride>
+    <w:lvlOverride w:ilvl="5">
+      <w:startOverride w:val="1"/>
+    </w:lvlOverride>
+    <w:lvlOverride w:ilvl="6">
+      <w:startOverride w:val="1"/>
+    </w:lvlOverride>
+    <w:lvlOverride w:ilvl="7">
+      <w:startOverride w:val="1"/>
+    </w:lvlOverride>
+    <w:lvlOverride w:ilvl="8">
+      <w:startOverride w:val="1"/>
+    </w:lvlOverride>
+  </w:num>
+  <w:num w:numId="41">
+    <w:abstractNumId w:val="6"/>
+    <w:lvlOverride w:ilvl="0">
+      <w:startOverride w:val="1"/>
+    </w:lvlOverride>
+    <w:lvlOverride w:ilvl="1">
+      <w:startOverride w:val="1"/>
+    </w:lvlOverride>
+    <w:lvlOverride w:ilvl="2">
+      <w:startOverride w:val="1"/>
+    </w:lvlOverride>
+    <w:lvlOverride w:ilvl="3">
+      <w:startOverride w:val="1"/>
+    </w:lvlOverride>
+    <w:lvlOverride w:ilvl="4">
+      <w:startOverride w:val="1"/>
+    </w:lvlOverride>
+    <w:lvlOverride w:ilvl="5">
+      <w:startOverride w:val="1"/>
+    </w:lvlOverride>
+    <w:lvlOverride w:ilvl="6">
+      <w:startOverride w:val="1"/>
+    </w:lvlOverride>
+    <w:lvlOverride w:ilvl="7">
+      <w:startOverride w:val="1"/>
+    </w:lvlOverride>
+    <w:lvlOverride w:ilvl="8">
+      <w:startOverride w:val="1"/>
+    </w:lvlOverride>
   </w:num>
 </w:numbering>
 </file>

</xml_diff>